<commit_message>
Created safe casting helper to remove reliance on object arrays. Reworked classes to use new helper. In position to be able to make GOFAI prediction algorithms for testing.
</commit_message>
<xml_diff>
--- a/04 Highlight 02.docx
+++ b/04 Highlight 02.docx
@@ -297,8 +297,133 @@
                 <w:u w:val="none"/>
               </w:rPr>
             </w:pPr>
+            <w:r>
+              <w:rPr>
+                <w:rFonts w:asciiTheme="minorHAnsi" w:hAnsiTheme="minorHAnsi" w:cstheme="minorHAnsi"/>
+                <w:sz w:val="22"/>
+                <w:szCs w:val="22"/>
+                <w:u w:val="none"/>
+              </w:rPr>
+              <w:t>Research into</w:t>
+            </w:r>
+            <w:r>
+              <w:rPr>
+                <w:rFonts w:asciiTheme="minorHAnsi" w:hAnsiTheme="minorHAnsi" w:cstheme="minorHAnsi"/>
+                <w:sz w:val="22"/>
+                <w:szCs w:val="22"/>
+                <w:u w:val="none"/>
+              </w:rPr>
+              <w:t xml:space="preserve"> static</w:t>
+            </w:r>
+            <w:r>
+              <w:rPr>
+                <w:rFonts w:asciiTheme="minorHAnsi" w:hAnsiTheme="minorHAnsi" w:cstheme="minorHAnsi"/>
+                <w:sz w:val="22"/>
+                <w:szCs w:val="22"/>
+                <w:u w:val="none"/>
+              </w:rPr>
+              <w:t xml:space="preserve"> </w:t>
+            </w:r>
+            <w:r>
+              <w:rPr>
+                <w:rFonts w:asciiTheme="minorHAnsi" w:hAnsiTheme="minorHAnsi" w:cstheme="minorHAnsi"/>
+                <w:sz w:val="22"/>
+                <w:szCs w:val="22"/>
+                <w:u w:val="none"/>
+              </w:rPr>
+              <w:t>(</w:t>
+            </w:r>
+            <w:r>
+              <w:rPr>
+                <w:rFonts w:asciiTheme="minorHAnsi" w:hAnsiTheme="minorHAnsi" w:cstheme="minorHAnsi"/>
+                <w:sz w:val="22"/>
+                <w:szCs w:val="22"/>
+                <w:u w:val="none"/>
+              </w:rPr>
+              <w:t>GOFAI</w:t>
+            </w:r>
+            <w:r>
+              <w:rPr>
+                <w:rFonts w:asciiTheme="minorHAnsi" w:hAnsiTheme="minorHAnsi" w:cstheme="minorHAnsi"/>
+                <w:sz w:val="22"/>
+                <w:szCs w:val="22"/>
+                <w:u w:val="none"/>
+              </w:rPr>
+              <w:t>)</w:t>
+            </w:r>
+            <w:r>
+              <w:rPr>
+                <w:rFonts w:asciiTheme="minorHAnsi" w:hAnsiTheme="minorHAnsi" w:cstheme="minorHAnsi"/>
+                <w:sz w:val="22"/>
+                <w:szCs w:val="22"/>
+                <w:u w:val="none"/>
+              </w:rPr>
+              <w:t xml:space="preserve"> st</w:t>
+            </w:r>
             <w:bookmarkStart w:id="0" w:name="_GoBack"/>
             <w:bookmarkEnd w:id="0"/>
+            <w:r>
+              <w:rPr>
+                <w:rFonts w:asciiTheme="minorHAnsi" w:hAnsiTheme="minorHAnsi" w:cstheme="minorHAnsi"/>
+                <w:sz w:val="22"/>
+                <w:szCs w:val="22"/>
+                <w:u w:val="none"/>
+              </w:rPr>
+              <w:t>ock/cryptocurrency prediction techniques</w:t>
+            </w:r>
+            <w:r>
+              <w:rPr>
+                <w:rFonts w:asciiTheme="minorHAnsi" w:hAnsiTheme="minorHAnsi" w:cstheme="minorHAnsi"/>
+                <w:sz w:val="22"/>
+                <w:szCs w:val="22"/>
+                <w:u w:val="none"/>
+              </w:rPr>
+              <w:t>.</w:t>
+            </w:r>
+          </w:p>
+          <w:p>
+            <w:pPr>
+              <w:pStyle w:val="Heading2Sturley"/>
+              <w:numPr>
+                <w:ilvl w:val="0"/>
+                <w:numId w:val="9"/>
+              </w:numPr>
+              <w:rPr>
+                <w:rFonts w:asciiTheme="minorHAnsi" w:hAnsiTheme="minorHAnsi" w:cstheme="minorHAnsi"/>
+                <w:sz w:val="22"/>
+                <w:szCs w:val="22"/>
+                <w:u w:val="none"/>
+              </w:rPr>
+            </w:pPr>
+            <w:r>
+              <w:rPr>
+                <w:rFonts w:asciiTheme="minorHAnsi" w:hAnsiTheme="minorHAnsi" w:cstheme="minorHAnsi"/>
+                <w:sz w:val="22"/>
+                <w:szCs w:val="22"/>
+                <w:u w:val="none"/>
+              </w:rPr>
+              <w:t xml:space="preserve">Design, </w:t>
+            </w:r>
+            <w:proofErr w:type="gramStart"/>
+            <w:r>
+              <w:rPr>
+                <w:rFonts w:asciiTheme="minorHAnsi" w:hAnsiTheme="minorHAnsi" w:cstheme="minorHAnsi"/>
+                <w:sz w:val="22"/>
+                <w:szCs w:val="22"/>
+                <w:u w:val="none"/>
+              </w:rPr>
+              <w:t>implementation</w:t>
+            </w:r>
+            <w:proofErr w:type="gramEnd"/>
+            <w:r>
+              <w:rPr>
+                <w:rFonts w:asciiTheme="minorHAnsi" w:hAnsiTheme="minorHAnsi" w:cstheme="minorHAnsi"/>
+                <w:sz w:val="22"/>
+                <w:szCs w:val="22"/>
+                <w:u w:val="none"/>
+              </w:rPr>
+              <w:t xml:space="preserve"> and evaluation of GOFAI prediction algorithms</w:t>
+            </w:r>
           </w:p>
           <w:p>
             <w:pPr>
@@ -496,11 +621,18 @@
               </w:numPr>
               <w:rPr>
                 <w:rFonts w:asciiTheme="minorHAnsi" w:hAnsiTheme="minorHAnsi" w:cstheme="minorHAnsi"/>
-                <w:b/>
                 <w:iCs/>
                 <w:u w:val="none"/>
               </w:rPr>
             </w:pPr>
+            <w:r>
+              <w:rPr>
+                <w:rFonts w:asciiTheme="minorHAnsi" w:hAnsiTheme="minorHAnsi" w:cstheme="minorHAnsi"/>
+                <w:iCs/>
+                <w:u w:val="none"/>
+              </w:rPr>
+              <w:t>No meetings – exchanged emails throughout week</w:t>
+            </w:r>
           </w:p>
         </w:tc>
       </w:tr>
@@ -576,6 +708,15 @@
                 <w:u w:val="none"/>
               </w:rPr>
               <w:t xml:space="preserve"> ERD and system architecture diagrams</w:t>
+            </w:r>
+            <w:r>
+              <w:rPr>
+                <w:rFonts w:asciiTheme="minorHAnsi" w:hAnsiTheme="minorHAnsi" w:cstheme="minorHAnsi"/>
+                <w:sz w:val="22"/>
+                <w:szCs w:val="22"/>
+                <w:u w:val="none"/>
+              </w:rPr>
+              <w:t xml:space="preserve"> (completed)</w:t>
             </w:r>
           </w:p>
           <w:p>

</xml_diff>

<commit_message>
Updated documentation. Started GOFAI prediction algorithm comparisons.
</commit_message>
<xml_diff>
--- a/04 Highlight 02.docx
+++ b/04 Highlight 02.docx
@@ -118,7 +118,23 @@
                 <w:rFonts w:asciiTheme="minorHAnsi" w:hAnsiTheme="minorHAnsi" w:cstheme="minorHAnsi"/>
                 <w:u w:val="none"/>
               </w:rPr>
-              <w:t xml:space="preserve">    08/02/2018</w:t>
+              <w:t xml:space="preserve">    </w:t>
+            </w:r>
+            <w:r>
+              <w:rPr>
+                <w:rFonts w:asciiTheme="minorHAnsi" w:hAnsiTheme="minorHAnsi" w:cstheme="minorHAnsi"/>
+                <w:u w:val="none"/>
+              </w:rPr>
+              <w:t>15</w:t>
+            </w:r>
+            <w:bookmarkStart w:id="0" w:name="_GoBack"/>
+            <w:bookmarkEnd w:id="0"/>
+            <w:r>
+              <w:rPr>
+                <w:rFonts w:asciiTheme="minorHAnsi" w:hAnsiTheme="minorHAnsi" w:cstheme="minorHAnsi"/>
+                <w:u w:val="none"/>
+              </w:rPr>
+              <w:t>/02/2018</w:t>
             </w:r>
           </w:p>
         </w:tc>
@@ -358,18 +374,7 @@
                 <w:szCs w:val="22"/>
                 <w:u w:val="none"/>
               </w:rPr>
-              <w:t xml:space="preserve"> st</w:t>
-            </w:r>
-            <w:bookmarkStart w:id="0" w:name="_GoBack"/>
-            <w:bookmarkEnd w:id="0"/>
-            <w:r>
-              <w:rPr>
-                <w:rFonts w:asciiTheme="minorHAnsi" w:hAnsiTheme="minorHAnsi" w:cstheme="minorHAnsi"/>
-                <w:sz w:val="22"/>
-                <w:szCs w:val="22"/>
-                <w:u w:val="none"/>
-              </w:rPr>
-              <w:t>ock/cryptocurrency prediction techniques</w:t>
+              <w:t xml:space="preserve"> stock/cryptocurrency prediction techniques</w:t>
             </w:r>
             <w:r>
               <w:rPr>
@@ -402,27 +407,34 @@
                 <w:szCs w:val="22"/>
                 <w:u w:val="none"/>
               </w:rPr>
-              <w:t xml:space="preserve">Design, </w:t>
-            </w:r>
-            <w:proofErr w:type="gramStart"/>
-            <w:r>
-              <w:rPr>
-                <w:rFonts w:asciiTheme="minorHAnsi" w:hAnsiTheme="minorHAnsi" w:cstheme="minorHAnsi"/>
-                <w:sz w:val="22"/>
-                <w:szCs w:val="22"/>
-                <w:u w:val="none"/>
-              </w:rPr>
-              <w:t>implementation</w:t>
-            </w:r>
-            <w:proofErr w:type="gramEnd"/>
-            <w:r>
-              <w:rPr>
-                <w:rFonts w:asciiTheme="minorHAnsi" w:hAnsiTheme="minorHAnsi" w:cstheme="minorHAnsi"/>
-                <w:sz w:val="22"/>
-                <w:szCs w:val="22"/>
-                <w:u w:val="none"/>
-              </w:rPr>
-              <w:t xml:space="preserve"> and evaluation of GOFAI prediction algorithms</w:t>
+              <w:t>Design</w:t>
+            </w:r>
+            <w:r>
+              <w:rPr>
+                <w:rFonts w:asciiTheme="minorHAnsi" w:hAnsiTheme="minorHAnsi" w:cstheme="minorHAnsi"/>
+                <w:sz w:val="22"/>
+                <w:szCs w:val="22"/>
+                <w:u w:val="none"/>
+              </w:rPr>
+              <w:t xml:space="preserve"> and </w:t>
+            </w:r>
+            <w:r>
+              <w:rPr>
+                <w:rFonts w:asciiTheme="minorHAnsi" w:hAnsiTheme="minorHAnsi" w:cstheme="minorHAnsi"/>
+                <w:sz w:val="22"/>
+                <w:szCs w:val="22"/>
+                <w:u w:val="none"/>
+              </w:rPr>
+              <w:t>implementation of GOFAI prediction algorithm</w:t>
+            </w:r>
+            <w:r>
+              <w:rPr>
+                <w:rFonts w:asciiTheme="minorHAnsi" w:hAnsiTheme="minorHAnsi" w:cstheme="minorHAnsi"/>
+                <w:sz w:val="22"/>
+                <w:szCs w:val="22"/>
+                <w:u w:val="none"/>
+              </w:rPr>
+              <w:t>.</w:t>
             </w:r>
           </w:p>
           <w:p>
@@ -453,7 +465,25 @@
                 <w:szCs w:val="22"/>
                 <w:u w:val="none"/>
               </w:rPr>
-              <w:t>This week X hours have been spent working on the project.</w:t>
+              <w:t xml:space="preserve">This week </w:t>
+            </w:r>
+            <w:r>
+              <w:rPr>
+                <w:rFonts w:asciiTheme="minorHAnsi" w:hAnsiTheme="minorHAnsi" w:cstheme="minorHAnsi"/>
+                <w:sz w:val="22"/>
+                <w:szCs w:val="22"/>
+                <w:u w:val="none"/>
+              </w:rPr>
+              <w:t xml:space="preserve">36 </w:t>
+            </w:r>
+            <w:r>
+              <w:rPr>
+                <w:rFonts w:asciiTheme="minorHAnsi" w:hAnsiTheme="minorHAnsi" w:cstheme="minorHAnsi"/>
+                <w:sz w:val="22"/>
+                <w:szCs w:val="22"/>
+                <w:u w:val="none"/>
+              </w:rPr>
+              <w:t>hours have been spent working on the project.</w:t>
             </w:r>
           </w:p>
           <w:p>
@@ -526,6 +556,43 @@
                 <w:u w:val="none"/>
               </w:rPr>
             </w:pPr>
+            <w:r>
+              <w:rPr>
+                <w:rFonts w:asciiTheme="minorHAnsi" w:hAnsiTheme="minorHAnsi" w:cstheme="minorHAnsi"/>
+                <w:iCs/>
+                <w:sz w:val="22"/>
+                <w:szCs w:val="22"/>
+                <w:u w:val="none"/>
+              </w:rPr>
+              <w:t>JUnit test GOFAI algorithm and calculate accuracy.</w:t>
+            </w:r>
+          </w:p>
+          <w:p>
+            <w:pPr>
+              <w:pStyle w:val="Heading2Sturley"/>
+              <w:numPr>
+                <w:ilvl w:val="0"/>
+                <w:numId w:val="7"/>
+              </w:numPr>
+              <w:rPr>
+                <w:rFonts w:asciiTheme="minorHAnsi" w:hAnsiTheme="minorHAnsi" w:cstheme="minorHAnsi"/>
+                <w:i/>
+                <w:iCs/>
+                <w:sz w:val="22"/>
+                <w:szCs w:val="22"/>
+                <w:u w:val="none"/>
+              </w:rPr>
+            </w:pPr>
+            <w:r>
+              <w:rPr>
+                <w:rFonts w:asciiTheme="minorHAnsi" w:hAnsiTheme="minorHAnsi" w:cstheme="minorHAnsi"/>
+                <w:iCs/>
+                <w:sz w:val="22"/>
+                <w:szCs w:val="22"/>
+                <w:u w:val="none"/>
+              </w:rPr>
+              <w:t>Integrate selected GOFAI algorithm into (sandbox/spoofed) automated trading, JUnit test.</w:t>
+            </w:r>
           </w:p>
           <w:p>
             <w:pPr>

</xml_diff>

<commit_message>
Moving maths into separate helper class so that it can be re-used when appropriate. Working on measuring accuracy of gofai techniques.
</commit_message>
<xml_diff>
--- a/04 Highlight 02.docx
+++ b/04 Highlight 02.docx
@@ -127,8 +127,6 @@
               </w:rPr>
               <w:t>15</w:t>
             </w:r>
-            <w:bookmarkStart w:id="0" w:name="_GoBack"/>
-            <w:bookmarkEnd w:id="0"/>
             <w:r>
               <w:rPr>
                 <w:rFonts w:asciiTheme="minorHAnsi" w:hAnsiTheme="minorHAnsi" w:cstheme="minorHAnsi"/>
@@ -818,231 +816,8 @@
           <w:szCs w:val="24"/>
         </w:rPr>
       </w:pPr>
-    </w:p>
-    <w:p>
-      <w:pPr>
-        <w:rPr>
-          <w:rFonts w:cstheme="minorHAnsi"/>
-          <w:sz w:val="24"/>
-          <w:szCs w:val="24"/>
-        </w:rPr>
-      </w:pPr>
-    </w:p>
-    <w:p>
-      <w:pPr>
-        <w:rPr>
-          <w:rFonts w:cstheme="minorHAnsi"/>
-          <w:sz w:val="24"/>
-          <w:szCs w:val="24"/>
-        </w:rPr>
-      </w:pPr>
-    </w:p>
-    <w:p>
-      <w:pPr>
-        <w:rPr>
-          <w:rFonts w:cstheme="minorHAnsi"/>
-          <w:b/>
-          <w:sz w:val="24"/>
-          <w:szCs w:val="24"/>
-        </w:rPr>
-      </w:pPr>
-      <w:r>
-        <w:rPr>
-          <w:rFonts w:cstheme="minorHAnsi"/>
-          <w:b/>
-          <w:sz w:val="24"/>
-          <w:szCs w:val="24"/>
-        </w:rPr>
-        <w:t>Notes</w:t>
-      </w:r>
-    </w:p>
-    <w:p>
-      <w:pPr>
-        <w:pStyle w:val="Footer"/>
-        <w:numPr>
-          <w:ilvl w:val="0"/>
-          <w:numId w:val="6"/>
-        </w:numPr>
-        <w:rPr>
-          <w:rFonts w:cstheme="minorHAnsi"/>
-          <w:i/>
-          <w:sz w:val="24"/>
-          <w:szCs w:val="24"/>
-        </w:rPr>
-      </w:pPr>
-      <w:r>
-        <w:rPr>
-          <w:rFonts w:cstheme="minorHAnsi"/>
-          <w:i/>
-          <w:sz w:val="24"/>
-          <w:szCs w:val="24"/>
-        </w:rPr>
-        <w:t>Please do not delete rows from the table</w:t>
-      </w:r>
-    </w:p>
-    <w:p>
-      <w:pPr>
-        <w:pStyle w:val="Footer"/>
-        <w:numPr>
-          <w:ilvl w:val="0"/>
-          <w:numId w:val="6"/>
-        </w:numPr>
-        <w:rPr>
-          <w:rFonts w:cstheme="minorHAnsi"/>
-          <w:i/>
-          <w:sz w:val="24"/>
-          <w:szCs w:val="24"/>
-        </w:rPr>
-      </w:pPr>
-      <w:r>
-        <w:rPr>
-          <w:rFonts w:cstheme="minorHAnsi"/>
-          <w:i/>
-          <w:sz w:val="24"/>
-          <w:szCs w:val="24"/>
-        </w:rPr>
-        <w:t xml:space="preserve">Suggested length:  Maximum half </w:t>
-      </w:r>
-      <w:proofErr w:type="gramStart"/>
-      <w:r>
-        <w:rPr>
-          <w:rFonts w:cstheme="minorHAnsi"/>
-          <w:i/>
-          <w:sz w:val="24"/>
-          <w:szCs w:val="24"/>
-        </w:rPr>
-        <w:t>page;  writing</w:t>
-      </w:r>
-      <w:proofErr w:type="gramEnd"/>
-      <w:r>
-        <w:rPr>
-          <w:rFonts w:cstheme="minorHAnsi"/>
-          <w:i/>
-          <w:sz w:val="24"/>
-          <w:szCs w:val="24"/>
-        </w:rPr>
-        <w:t xml:space="preserve"> a Highlight should only take about 10 minutes</w:t>
-      </w:r>
-    </w:p>
-    <w:p>
-      <w:pPr>
-        <w:pStyle w:val="Footer"/>
-        <w:numPr>
-          <w:ilvl w:val="0"/>
-          <w:numId w:val="6"/>
-        </w:numPr>
-        <w:rPr>
-          <w:rFonts w:cstheme="minorHAnsi"/>
-          <w:i/>
-          <w:sz w:val="24"/>
-          <w:szCs w:val="24"/>
-        </w:rPr>
-      </w:pPr>
-      <w:r>
-        <w:rPr>
-          <w:rFonts w:cstheme="minorHAnsi"/>
-          <w:i/>
-          <w:sz w:val="24"/>
-          <w:szCs w:val="24"/>
-        </w:rPr>
-        <w:t>Please upload Highlight Reports to the SPMS the day before your supervisory meeting</w:t>
-      </w:r>
-    </w:p>
-    <w:p>
-      <w:pPr>
-        <w:pStyle w:val="Footer"/>
-        <w:numPr>
-          <w:ilvl w:val="0"/>
-          <w:numId w:val="6"/>
-        </w:numPr>
-        <w:rPr>
-          <w:rFonts w:cstheme="minorHAnsi"/>
-          <w:i/>
-          <w:sz w:val="24"/>
-          <w:szCs w:val="24"/>
-        </w:rPr>
-      </w:pPr>
-      <w:r>
-        <w:rPr>
-          <w:rFonts w:cstheme="minorHAnsi"/>
-          <w:i/>
-          <w:iCs/>
-          <w:sz w:val="24"/>
-          <w:szCs w:val="24"/>
-        </w:rPr>
-        <w:t>The Review should include:  review of work undertaken (and comparison with work planned) since the last Highlight, including details of any products/deliverables.    Identification of any issues</w:t>
-      </w:r>
-      <w:r>
-        <w:rPr>
-          <w:rFonts w:cstheme="minorHAnsi"/>
-          <w:i/>
-          <w:iCs/>
-          <w:sz w:val="24"/>
-          <w:szCs w:val="24"/>
-        </w:rPr>
-        <w:t>/risks</w:t>
-      </w:r>
-      <w:r>
-        <w:rPr>
-          <w:rFonts w:cstheme="minorHAnsi"/>
-          <w:i/>
-          <w:iCs/>
-          <w:sz w:val="24"/>
-          <w:szCs w:val="24"/>
-        </w:rPr>
-        <w:t xml:space="preserve"> of concern that have arisen since the last Highlight, and any previous issues</w:t>
-      </w:r>
-      <w:r>
-        <w:rPr>
-          <w:rFonts w:cstheme="minorHAnsi"/>
-          <w:i/>
-          <w:iCs/>
-          <w:sz w:val="24"/>
-          <w:szCs w:val="24"/>
-        </w:rPr>
-        <w:t>/risks</w:t>
-      </w:r>
-      <w:r>
-        <w:rPr>
-          <w:rFonts w:cstheme="minorHAnsi"/>
-          <w:i/>
-          <w:iCs/>
-          <w:sz w:val="24"/>
-          <w:szCs w:val="24"/>
-        </w:rPr>
-        <w:t xml:space="preserve"> that are still a concern.  Please </w:t>
-      </w:r>
-      <w:proofErr w:type="gramStart"/>
-      <w:r>
-        <w:rPr>
-          <w:rFonts w:cstheme="minorHAnsi"/>
-          <w:i/>
-          <w:iCs/>
-          <w:sz w:val="24"/>
-          <w:szCs w:val="24"/>
-        </w:rPr>
-        <w:t>give consideration to</w:t>
-      </w:r>
-      <w:proofErr w:type="gramEnd"/>
-      <w:r>
-        <w:rPr>
-          <w:rFonts w:cstheme="minorHAnsi"/>
-          <w:i/>
-          <w:iCs/>
-          <w:sz w:val="24"/>
-          <w:szCs w:val="24"/>
-        </w:rPr>
-        <w:t xml:space="preserve"> whether – or not – you have spent the necessary 30 hours on the project in the last week.</w:t>
-      </w:r>
-    </w:p>
-    <w:p>
-      <w:pPr>
-        <w:rPr>
-          <w:rFonts w:cstheme="minorHAnsi"/>
-          <w:sz w:val="24"/>
-          <w:szCs w:val="24"/>
-        </w:rPr>
-      </w:pPr>
+      <w:bookmarkStart w:id="0" w:name="_GoBack"/>
+      <w:bookmarkEnd w:id="0"/>
     </w:p>
     <w:sectPr>
       <w:footerReference w:type="default" r:id="rId7"/>

</xml_diff>